<commit_message>
create a resume word file
</commit_message>
<xml_diff>
--- a/resume.docx
+++ b/resume.docx
@@ -42,7 +42,7 @@
     <w:p>
       <w:pPr>
         <w:rPr>
-          <w:rFonts w:hint="default"/>
+          <w:rFonts w:hint="eastAsia"/>
           <w:lang w:val="en-US" w:eastAsia="zh-CN"/>
         </w:rPr>
       </w:pPr>
@@ -52,6 +52,21 @@
           <w:lang w:val="en-US" w:eastAsia="zh-CN"/>
         </w:rPr>
         <w:t>期望薪资：5k</w:t>
+      </w:r>
+    </w:p>
+    <w:p>
+      <w:pPr>
+        <w:rPr>
+          <w:rFonts w:hint="default"/>
+          <w:lang w:val="en-US" w:eastAsia="zh-CN"/>
+        </w:rPr>
+      </w:pPr>
+      <w:r>
+        <w:rPr>
+          <w:rFonts w:hint="eastAsia"/>
+          <w:lang w:val="en-US" w:eastAsia="zh-CN"/>
+        </w:rPr>
+        <w:t>资格证书：英语四级</w:t>
       </w:r>
       <w:bookmarkStart w:id="0" w:name="_GoBack"/>
       <w:bookmarkEnd w:id="0"/>

</xml_diff>